<commit_message>
una hermandad caida + temas
</commit_message>
<xml_diff>
--- a/Una hermandad caída.docx
+++ b/Una hermandad caída.docx
@@ -13,7 +13,6 @@
           <w:szCs w:val="24"/>
         </w:rPr>
       </w:pPr>
-      <w:bookmarkStart w:id="0" w:name="_GoBack"/>
       <w:r>
         <w:rPr>
           <w:rFonts w:ascii="Times New Roman" w:hAnsi="Times New Roman" w:cs="Times New Roman"/>
@@ -35,7 +34,6 @@
         <w:t>caída</w:t>
       </w:r>
     </w:p>
-    <w:bookmarkEnd w:id="0"/>
     <w:p>
       <w:pPr>
         <w:spacing w:line="240" w:lineRule="auto"/>
@@ -79,6 +77,7 @@
           <w:color w:val="222222"/>
           <w:sz w:val="24"/>
           <w:szCs w:val="24"/>
+          <w:highlight w:val="yellow"/>
           <w:shd w:val="clear" w:color="auto" w:fill="FFFFFF"/>
         </w:rPr>
         <w:t xml:space="preserve">Una guerra se ha estado librando en secreto durante </w:t>
@@ -89,9 +88,10 @@
           <w:color w:val="222222"/>
           <w:sz w:val="24"/>
           <w:szCs w:val="24"/>
+          <w:highlight w:val="yellow"/>
           <w:shd w:val="clear" w:color="auto" w:fill="FFFFFF"/>
         </w:rPr>
-        <w:t>siglos, los</w:t>
+        <w:t>siglos,</w:t>
       </w:r>
       <w:r>
         <w:rPr>
@@ -101,6 +101,28 @@
           <w:szCs w:val="24"/>
           <w:shd w:val="clear" w:color="auto" w:fill="FFFFFF"/>
         </w:rPr>
+        <w:t xml:space="preserve"> </w:t>
+      </w:r>
+      <w:r>
+        <w:rPr>
+          <w:rFonts w:ascii="Times New Roman" w:hAnsi="Times New Roman" w:cs="Times New Roman"/>
+          <w:color w:val="222222"/>
+          <w:sz w:val="24"/>
+          <w:szCs w:val="24"/>
+          <w:highlight w:val="red"/>
+          <w:shd w:val="clear" w:color="auto" w:fill="FFFFFF"/>
+        </w:rPr>
+        <w:t>los</w:t>
+      </w:r>
+      <w:r>
+        <w:rPr>
+          <w:rFonts w:ascii="Times New Roman" w:hAnsi="Times New Roman" w:cs="Times New Roman"/>
+          <w:color w:val="222222"/>
+          <w:sz w:val="24"/>
+          <w:szCs w:val="24"/>
+          <w:highlight w:val="red"/>
+          <w:shd w:val="clear" w:color="auto" w:fill="FFFFFF"/>
+        </w:rPr>
         <w:t xml:space="preserve"> dos bandos que se disputan esta lucha son los </w:t>
       </w:r>
       <w:r>
@@ -109,6 +131,7 @@
           <w:color w:val="222222"/>
           <w:sz w:val="24"/>
           <w:szCs w:val="24"/>
+          <w:highlight w:val="red"/>
           <w:shd w:val="clear" w:color="auto" w:fill="FFFFFF"/>
         </w:rPr>
         <w:t>fríos, fuertes</w:t>
@@ -119,6 +142,7 @@
           <w:color w:val="222222"/>
           <w:sz w:val="24"/>
           <w:szCs w:val="24"/>
+          <w:highlight w:val="red"/>
           <w:shd w:val="clear" w:color="auto" w:fill="FFFFFF"/>
         </w:rPr>
         <w:t xml:space="preserve"> y calculadores templarios contra los </w:t>
@@ -129,6 +153,7 @@
           <w:color w:val="222222"/>
           <w:sz w:val="24"/>
           <w:szCs w:val="24"/>
+          <w:highlight w:val="red"/>
           <w:shd w:val="clear" w:color="auto" w:fill="FFFFFF"/>
         </w:rPr>
         <w:t>valientes, precisos</w:t>
@@ -139,6 +164,7 @@
           <w:color w:val="222222"/>
           <w:sz w:val="24"/>
           <w:szCs w:val="24"/>
+          <w:highlight w:val="red"/>
           <w:shd w:val="clear" w:color="auto" w:fill="FFFFFF"/>
         </w:rPr>
         <w:t xml:space="preserve"> y misteriosos asesinos</w:t>
@@ -149,6 +175,17 @@
           <w:color w:val="222222"/>
           <w:sz w:val="24"/>
           <w:szCs w:val="24"/>
+          <w:highlight w:val="red"/>
+          <w:shd w:val="clear" w:color="auto" w:fill="FFFFFF"/>
+        </w:rPr>
+        <w:t>.</w:t>
+      </w:r>
+      <w:r>
+        <w:rPr>
+          <w:rFonts w:ascii="Times New Roman" w:hAnsi="Times New Roman" w:cs="Times New Roman"/>
+          <w:color w:val="222222"/>
+          <w:sz w:val="24"/>
+          <w:szCs w:val="24"/>
         </w:rPr>
         <w:br/>
       </w:r>
@@ -228,6 +265,16 @@
           <w:color w:val="222222"/>
           <w:sz w:val="24"/>
           <w:szCs w:val="24"/>
+          <w:shd w:val="clear" w:color="auto" w:fill="FFFFFF"/>
+        </w:rPr>
+        <w:t>.</w:t>
+      </w:r>
+      <w:r>
+        <w:rPr>
+          <w:rFonts w:ascii="Times New Roman" w:hAnsi="Times New Roman" w:cs="Times New Roman"/>
+          <w:color w:val="222222"/>
+          <w:sz w:val="24"/>
+          <w:szCs w:val="24"/>
         </w:rPr>
         <w:br/>
       </w:r>
@@ -287,6 +334,16 @@
           <w:color w:val="222222"/>
           <w:sz w:val="24"/>
           <w:szCs w:val="24"/>
+          <w:shd w:val="clear" w:color="auto" w:fill="FFFFFF"/>
+        </w:rPr>
+        <w:t>.</w:t>
+      </w:r>
+      <w:r>
+        <w:rPr>
+          <w:rFonts w:ascii="Times New Roman" w:hAnsi="Times New Roman" w:cs="Times New Roman"/>
+          <w:color w:val="222222"/>
+          <w:sz w:val="24"/>
+          <w:szCs w:val="24"/>
         </w:rPr>
         <w:br/>
       </w:r>
@@ -377,7 +434,7 @@
           <w:szCs w:val="24"/>
           <w:shd w:val="clear" w:color="auto" w:fill="FFFFFF"/>
         </w:rPr>
-        <w:t xml:space="preserve">Ahora es el año 1015 y los asesinos actúan en pequeños equipos y se distribuyen de distinta </w:t>
+        <w:t xml:space="preserve">Ahora es el año </w:t>
       </w:r>
       <w:r>
         <w:rPr>
@@ -387,6 +444,26 @@
           <w:szCs w:val="24"/>
           <w:shd w:val="clear" w:color="auto" w:fill="FFFFFF"/>
         </w:rPr>
+        <w:t>2</w:t>
+      </w:r>
+      <w:r>
+        <w:rPr>
+          <w:rFonts w:ascii="Times New Roman" w:hAnsi="Times New Roman" w:cs="Times New Roman"/>
+          <w:color w:val="222222"/>
+          <w:sz w:val="24"/>
+          <w:szCs w:val="24"/>
+          <w:shd w:val="clear" w:color="auto" w:fill="FFFFFF"/>
+        </w:rPr>
+        <w:t xml:space="preserve">015 y los asesinos actúan en pequeños equipos y se distribuyen de distinta </w:t>
+      </w:r>
+      <w:r>
+        <w:rPr>
+          <w:rFonts w:ascii="Times New Roman" w:hAnsi="Times New Roman" w:cs="Times New Roman"/>
+          <w:color w:val="222222"/>
+          <w:sz w:val="24"/>
+          <w:szCs w:val="24"/>
+          <w:shd w:val="clear" w:color="auto" w:fill="FFFFFF"/>
+        </w:rPr>
         <w:t>manera, los</w:t>
       </w:r>
       <w:r>
@@ -465,6 +542,16 @@
           <w:color w:val="222222"/>
           <w:sz w:val="24"/>
           <w:szCs w:val="24"/>
+          <w:shd w:val="clear" w:color="auto" w:fill="FFFFFF"/>
+        </w:rPr>
+        <w:t>.</w:t>
+      </w:r>
+      <w:r>
+        <w:rPr>
+          <w:rFonts w:ascii="Times New Roman" w:hAnsi="Times New Roman" w:cs="Times New Roman"/>
+          <w:color w:val="222222"/>
+          <w:sz w:val="24"/>
+          <w:szCs w:val="24"/>
         </w:rPr>
         <w:br/>
       </w:r>
@@ -476,7 +563,28 @@
           <w:szCs w:val="24"/>
           <w:shd w:val="clear" w:color="auto" w:fill="FFFFFF"/>
         </w:rPr>
-        <w:t>Los templarios en respuesta han asignado equipos de caza para dar fin a células de asesinos.</w:t>
+        <w:t xml:space="preserve">Los templarios en respuesta han asignado </w:t>
+      </w:r>
+      <w:r>
+        <w:rPr>
+          <w:rFonts w:ascii="Times New Roman" w:hAnsi="Times New Roman" w:cs="Times New Roman"/>
+          <w:color w:val="222222"/>
+          <w:sz w:val="24"/>
+          <w:szCs w:val="24"/>
+          <w:highlight w:val="green"/>
+          <w:shd w:val="clear" w:color="auto" w:fill="FFFFFF"/>
+        </w:rPr>
+        <w:t>equipos de caza para dar fin a células de asesinos</w:t>
+      </w:r>
+      <w:r>
+        <w:rPr>
+          <w:rFonts w:ascii="Times New Roman" w:hAnsi="Times New Roman" w:cs="Times New Roman"/>
+          <w:color w:val="222222"/>
+          <w:sz w:val="24"/>
+          <w:szCs w:val="24"/>
+          <w:shd w:val="clear" w:color="auto" w:fill="FFFFFF"/>
+        </w:rPr>
+        <w:t>.</w:t>
       </w:r>
       <w:r>
         <w:rPr>
@@ -596,6 +704,16 @@
           <w:shd w:val="clear" w:color="auto" w:fill="FFFFFF"/>
         </w:rPr>
         <w:t xml:space="preserve"> fuertes que nunca y tal vez cambiar el rumbo de la guerra</w:t>
+      </w:r>
+      <w:r>
+        <w:rPr>
+          <w:rFonts w:ascii="Times New Roman" w:hAnsi="Times New Roman" w:cs="Times New Roman"/>
+          <w:color w:val="222222"/>
+          <w:sz w:val="24"/>
+          <w:szCs w:val="24"/>
+          <w:shd w:val="clear" w:color="auto" w:fill="FFFFFF"/>
+        </w:rPr>
+        <w:t>.</w:t>
       </w:r>
     </w:p>
     <w:p>
@@ -1134,7 +1252,20 @@
         <w:rPr>
           <w:color w:val="222222"/>
         </w:rPr>
-        <w:t>”. Liliana sospechaba que la visita de Luis era para cuidarla, aunque el sea quien necesite que lo cuiden, mas aun así esas no eran las intenciones de Luis, mas aun así argumenta que cada vez que ella salía se metía en problemas, “</w:t>
+        <w:t xml:space="preserve">”. Liliana sospechaba que la visita de Luis era para cuidarla, aunque el sea quien necesite que lo cuiden, mas aun así esas no eran las intenciones de Luis, mas aun así argumenta que </w:t>
+      </w:r>
+      <w:r>
+        <w:rPr>
+          <w:color w:val="222222"/>
+          <w:highlight w:val="cyan"/>
+        </w:rPr>
+        <w:t>cada vez que ella salía se metía en problemas</w:t>
+      </w:r>
+      <w:r>
+        <w:rPr>
+          <w:color w:val="222222"/>
+        </w:rPr>
+        <w:t>, “</w:t>
       </w:r>
       <w:r>
         <w:rPr>
@@ -2132,29 +2263,40 @@
         <w:rPr>
           <w:color w:val="222222"/>
         </w:rPr>
-        <w:t xml:space="preserve"> bien,</w:t>
-      </w:r>
-      <w:r>
-        <w:rPr>
-          <w:color w:val="222222"/>
-        </w:rPr>
-        <w:t xml:space="preserve"> </w:t>
-      </w:r>
-      <w:r>
-        <w:rPr>
-          <w:color w:val="222222"/>
+        <w:t xml:space="preserve"> bien</w:t>
+      </w:r>
+      <w:r>
+        <w:rPr>
+          <w:color w:val="222222"/>
+          <w:highlight w:val="magenta"/>
+        </w:rPr>
+        <w:t>,</w:t>
+      </w:r>
+      <w:r>
+        <w:rPr>
+          <w:color w:val="222222"/>
+          <w:highlight w:val="magenta"/>
+        </w:rPr>
+        <w:t xml:space="preserve"> </w:t>
+      </w:r>
+      <w:r>
+        <w:rPr>
+          <w:color w:val="222222"/>
+          <w:highlight w:val="magenta"/>
         </w:rPr>
         <w:t>rastreadores,</w:t>
       </w:r>
       <w:r>
         <w:rPr>
           <w:color w:val="222222"/>
-        </w:rPr>
-        <w:t xml:space="preserve"> </w:t>
-      </w:r>
-      <w:r>
-        <w:rPr>
-          <w:color w:val="222222"/>
+          <w:highlight w:val="magenta"/>
+        </w:rPr>
+        <w:t xml:space="preserve"> </w:t>
+      </w:r>
+      <w:r>
+        <w:rPr>
+          <w:color w:val="222222"/>
+          <w:highlight w:val="magenta"/>
         </w:rPr>
         <w:t>hackers y fabricadores de pequeñas pero letales armas</w:t>
       </w:r>
@@ -2387,17 +2529,20 @@
         <w:spacing w:before="0" w:beforeAutospacing="0" w:after="180" w:afterAutospacing="0"/>
         <w:rPr>
           <w:color w:val="222222"/>
-        </w:rPr>
-      </w:pPr>
-      <w:r>
-        <w:rPr>
-          <w:color w:val="222222"/>
+          <w:highlight w:val="cyan"/>
+        </w:rPr>
+      </w:pPr>
+      <w:r>
+        <w:rPr>
+          <w:color w:val="222222"/>
+          <w:highlight w:val="cyan"/>
         </w:rPr>
         <w:t>¿y si te dijera que hay templarios involucrados</w:t>
       </w:r>
       <w:r>
         <w:rPr>
           <w:color w:val="222222"/>
+          <w:highlight w:val="cyan"/>
         </w:rPr>
         <w:t>?</w:t>
       </w:r>
@@ -2431,26 +2576,36 @@
       <w:r>
         <w:rPr>
           <w:color w:val="222222"/>
+          <w:highlight w:val="cyan"/>
         </w:rPr>
         <w:t>Está</w:t>
       </w:r>
       <w:r>
         <w:rPr>
           <w:color w:val="222222"/>
-        </w:rPr>
-        <w:t xml:space="preserve"> </w:t>
-      </w:r>
-      <w:r>
-        <w:rPr>
-          <w:color w:val="222222"/>
+          <w:highlight w:val="cyan"/>
+        </w:rPr>
+        <w:t xml:space="preserve"> </w:t>
+      </w:r>
+      <w:r>
+        <w:rPr>
+          <w:color w:val="222222"/>
+          <w:highlight w:val="cyan"/>
         </w:rPr>
         <w:t>bien, me</w:t>
       </w:r>
       <w:r>
         <w:rPr>
           <w:color w:val="222222"/>
-        </w:rPr>
-        <w:t xml:space="preserve"> convenciste-</w:t>
+          <w:highlight w:val="cyan"/>
+        </w:rPr>
+        <w:t xml:space="preserve"> convenciste</w:t>
+      </w:r>
+      <w:r>
+        <w:rPr>
+          <w:color w:val="222222"/>
+        </w:rPr>
+        <w:t>-</w:t>
       </w:r>
       <w:r>
         <w:rPr>
@@ -2525,7 +2680,19 @@
         <w:rPr>
           <w:color w:val="222222"/>
         </w:rPr>
-        <w:t>vallan, quisiera</w:t>
+        <w:t>va</w:t>
+      </w:r>
+      <w:r>
+        <w:rPr>
+          <w:color w:val="222222"/>
+        </w:rPr>
+        <w:t>y</w:t>
+      </w:r>
+      <w:r>
+        <w:rPr>
+          <w:color w:val="222222"/>
+        </w:rPr>
+        <w:t>an, quisiera</w:t>
       </w:r>
       <w:r>
         <w:rPr>
@@ -3776,7 +3943,19 @@
         <w:rPr>
           <w:color w:val="222222"/>
         </w:rPr>
-        <w:t>po sin verte he ¿cuánto ha sido?</w:t>
+        <w:t>po sin verte e</w:t>
+      </w:r>
+      <w:r>
+        <w:rPr>
+          <w:color w:val="222222"/>
+        </w:rPr>
+        <w:t>h,</w:t>
+      </w:r>
+      <w:r>
+        <w:rPr>
+          <w:color w:val="222222"/>
+        </w:rPr>
+        <w:t xml:space="preserve"> ¿cuánto ha sido?</w:t>
       </w:r>
       <w:r>
         <w:rPr>
@@ -4193,11 +4372,19 @@
         <w:rPr>
           <w:color w:val="222222"/>
         </w:rPr>
-        <w:t xml:space="preserve">camino Aldo le pide a Luis que se comunique con los asesinos de Ciudad de </w:t>
-      </w:r>
-      <w:r>
-        <w:rPr>
-          <w:color w:val="222222"/>
+        <w:t xml:space="preserve">camino Aldo </w:t>
+      </w:r>
+      <w:r>
+        <w:rPr>
+          <w:color w:val="222222"/>
+          <w:highlight w:val="darkGreen"/>
+        </w:rPr>
+        <w:t xml:space="preserve">le pide a Luis que se comunique con los asesinos de Ciudad de </w:t>
+      </w:r>
+      <w:r>
+        <w:rPr>
+          <w:color w:val="222222"/>
+          <w:highlight w:val="darkGreen"/>
         </w:rPr>
         <w:t>México</w:t>
       </w:r>
@@ -4341,7 +4528,20 @@
         <w:rPr>
           <w:color w:val="222222"/>
         </w:rPr>
-        <w:t xml:space="preserve">quien era el hacker de la pequeña célula de los asesinos que se encontraba allí recibió los tres asesinos con un mensaje de la hermandad de la Ciudad de México el cual decía que los templarios iban a traer un fragmento del edén en 36 horas pero que necesitaban ayuda ya que sus recientes perdidas los avían dejado desgastados y sin suficientes hombres para infiltrarse y robar el </w:t>
+        <w:t xml:space="preserve">quien era el hacker de la pequeña célula de los asesinos que se encontraba allí recibió los tres asesinos con </w:t>
+      </w:r>
+      <w:r>
+        <w:rPr>
+          <w:color w:val="222222"/>
+          <w:highlight w:val="darkYellow"/>
+        </w:rPr>
+        <w:t>un mensaje de la hermandad de la Ciudad de México el cual decía que los templarios iban a traer un fragmento del edén en 36 horas</w:t>
+      </w:r>
+      <w:r>
+        <w:rPr>
+          <w:color w:val="222222"/>
+        </w:rPr>
+        <w:t xml:space="preserve"> pero que necesitaban ayuda ya que sus recientes perdidas los avían dejado desgastados y sin suficientes hombres para infiltrarse y robar el </w:t>
       </w:r>
       <w:r>
         <w:rPr>
@@ -4482,19 +4682,50 @@
         <w:rPr>
           <w:color w:val="222222"/>
         </w:rPr>
-        <w:t>acuerdo, pero</w:t>
-      </w:r>
-      <w:r>
-        <w:rPr>
-          <w:color w:val="222222"/>
-        </w:rPr>
-        <w:t xml:space="preserve"> necesito otros 2 voluntarios que la quieran acompaña</w:t>
-      </w:r>
-      <w:r>
-        <w:rPr>
-          <w:color w:val="222222"/>
-        </w:rPr>
-        <w:t>r” dice Aldo en mitad de una reunión improvisada</w:t>
+        <w:t xml:space="preserve">acuerdo, </w:t>
+      </w:r>
+      <w:r>
+        <w:rPr>
+          <w:color w:val="222222"/>
+          <w:highlight w:val="darkCyan"/>
+        </w:rPr>
+        <w:t>tengo su nombre, y el trabajo que hacen dentro de la hermandad,</w:t>
+      </w:r>
+      <w:r>
+        <w:rPr>
+          <w:color w:val="222222"/>
+        </w:rPr>
+        <w:t xml:space="preserve"> </w:t>
+      </w:r>
+      <w:r>
+        <w:rPr>
+          <w:color w:val="222222"/>
+        </w:rPr>
+        <w:t>pero necesito otros 2 voluntarios que la quieran acompañar</w:t>
+      </w:r>
+      <w:r>
+        <w:rPr>
+          <w:color w:val="222222"/>
+        </w:rPr>
+        <w:t>”</w:t>
+      </w:r>
+      <w:r>
+        <w:rPr>
+          <w:color w:val="222222"/>
+        </w:rPr>
+        <w:t xml:space="preserve"> </w:t>
+      </w:r>
+      <w:r>
+        <w:rPr>
+          <w:color w:val="222222"/>
+        </w:rPr>
+        <w:t>sé que no todos aquí son los más experimentados o siendo gente de campo</w:t>
+      </w:r>
+      <w:r>
+        <w:rPr>
+          <w:color w:val="222222"/>
+        </w:rPr>
+        <w:t>” dice Aldo en mitad de una reunión improvisada</w:t>
       </w:r>
       <w:r>
         <w:rPr>
@@ -5820,7 +6051,18 @@
           <w:szCs w:val="24"/>
           <w:lang w:eastAsia="es-CO"/>
         </w:rPr>
-        <w:t>Luis ya no estaba en la sala,</w:t>
+        <w:t xml:space="preserve">Luis ya no </w:t>
+      </w:r>
+      <w:r>
+        <w:rPr>
+          <w:rFonts w:ascii="Times New Roman" w:eastAsia="Times New Roman" w:hAnsi="Times New Roman" w:cs="Times New Roman"/>
+          <w:color w:val="222222"/>
+          <w:sz w:val="24"/>
+          <w:szCs w:val="24"/>
+          <w:lang w:eastAsia="es-CO"/>
+        </w:rPr>
+        <w:lastRenderedPageBreak/>
+        <w:t>estaba en la sala,</w:t>
       </w:r>
       <w:r>
         <w:rPr>
@@ -5910,7 +6152,6 @@
           <w:szCs w:val="24"/>
           <w:lang w:eastAsia="es-CO"/>
         </w:rPr>
-        <w:lastRenderedPageBreak/>
         <w:t>Ahí mismo Liliana,</w:t>
       </w:r>
       <w:r>
@@ -6321,6 +6562,16 @@
           <w:szCs w:val="24"/>
           <w:lang w:eastAsia="es-CO"/>
         </w:rPr>
+        <w:t>,</w:t>
+      </w:r>
+      <w:r>
+        <w:rPr>
+          <w:rFonts w:ascii="Times New Roman" w:eastAsia="Times New Roman" w:hAnsi="Times New Roman" w:cs="Times New Roman"/>
+          <w:color w:val="222222"/>
+          <w:sz w:val="24"/>
+          <w:szCs w:val="24"/>
+          <w:lang w:eastAsia="es-CO"/>
+        </w:rPr>
         <w:t>. - Dice Luis a los demás.</w:t>
       </w:r>
     </w:p>
@@ -6491,27 +6742,7 @@
           <w:szCs w:val="24"/>
           <w:lang w:eastAsia="es-CO"/>
         </w:rPr>
-        <w:t>Yo lucharé contigo</w:t>
-      </w:r>
-      <w:r>
-        <w:rPr>
-          <w:rFonts w:ascii="Times New Roman" w:eastAsia="Times New Roman" w:hAnsi="Times New Roman" w:cs="Times New Roman"/>
-          <w:color w:val="222222"/>
-          <w:sz w:val="24"/>
-          <w:szCs w:val="24"/>
-          <w:lang w:eastAsia="es-CO"/>
-        </w:rPr>
-        <w:t xml:space="preserve"> </w:t>
-      </w:r>
-      <w:r>
-        <w:rPr>
-          <w:rFonts w:ascii="Times New Roman" w:eastAsia="Times New Roman" w:hAnsi="Times New Roman" w:cs="Times New Roman"/>
-          <w:color w:val="222222"/>
-          <w:sz w:val="24"/>
-          <w:szCs w:val="24"/>
-          <w:lang w:eastAsia="es-CO"/>
-        </w:rPr>
-        <w:t>-</w:t>
+        <w:t>Yo lucharé contigo-</w:t>
       </w:r>
       <w:r>
         <w:rPr>
@@ -6636,12 +6867,157 @@
       <w:r>
         <w:rPr>
           <w:rFonts w:ascii="Times New Roman" w:eastAsia="Times New Roman" w:hAnsi="Times New Roman" w:cs="Times New Roman"/>
-          <w:color w:val="222222"/>
-          <w:sz w:val="24"/>
-          <w:szCs w:val="24"/>
-          <w:lang w:eastAsia="es-CO"/>
-        </w:rPr>
-        <w:t>Los demás vallamos a la camioneta</w:t>
+          <w:color w:val="FFFFFF" w:themeColor="background1"/>
+          <w:sz w:val="24"/>
+          <w:szCs w:val="24"/>
+          <w:highlight w:val="blue"/>
+          <w:lang w:eastAsia="es-CO"/>
+        </w:rPr>
+        <w:t>Mariana, Andrés, activen</w:t>
+      </w:r>
+      <w:r>
+        <w:rPr>
+          <w:rFonts w:ascii="Times New Roman" w:eastAsia="Times New Roman" w:hAnsi="Times New Roman" w:cs="Times New Roman"/>
+          <w:color w:val="FFFFFF" w:themeColor="background1"/>
+          <w:sz w:val="24"/>
+          <w:szCs w:val="24"/>
+          <w:highlight w:val="blue"/>
+          <w:lang w:eastAsia="es-CO"/>
+        </w:rPr>
+        <w:t xml:space="preserve"> el protocolo de</w:t>
+      </w:r>
+      <w:r>
+        <w:rPr>
+          <w:rFonts w:ascii="Times New Roman" w:eastAsia="Times New Roman" w:hAnsi="Times New Roman" w:cs="Times New Roman"/>
+          <w:color w:val="FFFFFF" w:themeColor="background1"/>
+          <w:sz w:val="24"/>
+          <w:szCs w:val="24"/>
+          <w:highlight w:val="blue"/>
+          <w:lang w:eastAsia="es-CO"/>
+        </w:rPr>
+        <w:t xml:space="preserve"> eliminación de</w:t>
+      </w:r>
+      <w:r>
+        <w:rPr>
+          <w:rFonts w:ascii="Times New Roman" w:eastAsia="Times New Roman" w:hAnsi="Times New Roman" w:cs="Times New Roman"/>
+          <w:color w:val="FFFFFF" w:themeColor="background1"/>
+          <w:sz w:val="24"/>
+          <w:szCs w:val="24"/>
+          <w:highlight w:val="blue"/>
+          <w:lang w:eastAsia="es-CO"/>
+        </w:rPr>
+        <w:t xml:space="preserve"> sistema</w:t>
+      </w:r>
+      <w:r>
+        <w:rPr>
+          <w:rFonts w:ascii="Times New Roman" w:eastAsia="Times New Roman" w:hAnsi="Times New Roman" w:cs="Times New Roman"/>
+          <w:color w:val="222222"/>
+          <w:sz w:val="24"/>
+          <w:szCs w:val="24"/>
+          <w:lang w:eastAsia="es-CO"/>
+        </w:rPr>
+        <w:t>,</w:t>
+      </w:r>
+      <w:r>
+        <w:rPr>
+          <w:rFonts w:ascii="Times New Roman" w:eastAsia="Times New Roman" w:hAnsi="Times New Roman" w:cs="Times New Roman"/>
+          <w:color w:val="222222"/>
+          <w:sz w:val="24"/>
+          <w:szCs w:val="24"/>
+          <w:lang w:eastAsia="es-CO"/>
+        </w:rPr>
+        <w:t xml:space="preserve"> </w:t>
+      </w:r>
+      <w:r>
+        <w:rPr>
+          <w:rFonts w:ascii="Times New Roman" w:eastAsia="Times New Roman" w:hAnsi="Times New Roman" w:cs="Times New Roman"/>
+          <w:color w:val="FFFFFF" w:themeColor="background1"/>
+          <w:sz w:val="24"/>
+          <w:szCs w:val="24"/>
+          <w:highlight w:val="darkRed"/>
+          <w:lang w:eastAsia="es-CO"/>
+        </w:rPr>
+        <w:t>no quiero que quede rastro alguno de los asesinos en las computadoras</w:t>
+      </w:r>
+      <w:r>
+        <w:rPr>
+          <w:rFonts w:ascii="Times New Roman" w:eastAsia="Times New Roman" w:hAnsi="Times New Roman" w:cs="Times New Roman"/>
+          <w:color w:val="FFFFFF" w:themeColor="background1"/>
+          <w:sz w:val="24"/>
+          <w:szCs w:val="24"/>
+          <w:lang w:eastAsia="es-CO"/>
+        </w:rPr>
+        <w:t xml:space="preserve"> </w:t>
+      </w:r>
+      <w:r>
+        <w:rPr>
+          <w:rFonts w:ascii="Times New Roman" w:eastAsia="Times New Roman" w:hAnsi="Times New Roman" w:cs="Times New Roman"/>
+          <w:color w:val="222222"/>
+          <w:sz w:val="24"/>
+          <w:szCs w:val="24"/>
+          <w:lang w:eastAsia="es-CO"/>
+        </w:rPr>
+        <w:t>l</w:t>
+      </w:r>
+      <w:r>
+        <w:rPr>
+          <w:rFonts w:ascii="Times New Roman" w:eastAsia="Times New Roman" w:hAnsi="Times New Roman" w:cs="Times New Roman"/>
+          <w:color w:val="222222"/>
+          <w:sz w:val="24"/>
+          <w:szCs w:val="24"/>
+          <w:lang w:eastAsia="es-CO"/>
+        </w:rPr>
+        <w:t xml:space="preserve">os demás </w:t>
+      </w:r>
+      <w:r>
+        <w:rPr>
+          <w:rFonts w:ascii="Times New Roman" w:eastAsia="Times New Roman" w:hAnsi="Times New Roman" w:cs="Times New Roman"/>
+          <w:color w:val="222222"/>
+          <w:sz w:val="24"/>
+          <w:szCs w:val="24"/>
+          <w:lang w:eastAsia="es-CO"/>
+        </w:rPr>
+        <w:t>vayan</w:t>
+      </w:r>
+      <w:r>
+        <w:rPr>
+          <w:rFonts w:ascii="Times New Roman" w:eastAsia="Times New Roman" w:hAnsi="Times New Roman" w:cs="Times New Roman"/>
+          <w:color w:val="222222"/>
+          <w:sz w:val="24"/>
+          <w:szCs w:val="24"/>
+          <w:lang w:eastAsia="es-CO"/>
+        </w:rPr>
+        <w:t xml:space="preserve"> a la</w:t>
+      </w:r>
+      <w:r>
+        <w:rPr>
+          <w:rFonts w:ascii="Times New Roman" w:eastAsia="Times New Roman" w:hAnsi="Times New Roman" w:cs="Times New Roman"/>
+          <w:color w:val="222222"/>
+          <w:sz w:val="24"/>
+          <w:szCs w:val="24"/>
+          <w:lang w:eastAsia="es-CO"/>
+        </w:rPr>
+        <w:t>s</w:t>
+      </w:r>
+      <w:r>
+        <w:rPr>
+          <w:rFonts w:ascii="Times New Roman" w:eastAsia="Times New Roman" w:hAnsi="Times New Roman" w:cs="Times New Roman"/>
+          <w:color w:val="222222"/>
+          <w:sz w:val="24"/>
+          <w:szCs w:val="24"/>
+          <w:lang w:eastAsia="es-CO"/>
+        </w:rPr>
+        <w:t xml:space="preserve"> camioneta</w:t>
+      </w:r>
+      <w:r>
+        <w:rPr>
+          <w:rFonts w:ascii="Times New Roman" w:eastAsia="Times New Roman" w:hAnsi="Times New Roman" w:cs="Times New Roman"/>
+          <w:color w:val="222222"/>
+          <w:sz w:val="24"/>
+          <w:szCs w:val="24"/>
+          <w:lang w:eastAsia="es-CO"/>
+        </w:rPr>
+        <w:t>s</w:t>
       </w:r>
       <w:r>
         <w:rPr>
@@ -6661,7 +7037,17 @@
           <w:szCs w:val="24"/>
           <w:lang w:eastAsia="es-CO"/>
         </w:rPr>
-        <w:t>no se retrasen Luis</w:t>
+        <w:t xml:space="preserve">no se retrasen </w:t>
+      </w:r>
+      <w:r>
+        <w:rPr>
+          <w:rFonts w:ascii="Times New Roman" w:eastAsia="Times New Roman" w:hAnsi="Times New Roman" w:cs="Times New Roman"/>
+          <w:color w:val="222222"/>
+          <w:sz w:val="24"/>
+          <w:szCs w:val="24"/>
+          <w:lang w:eastAsia="es-CO"/>
+        </w:rPr>
+        <w:t>chicos.</w:t>
       </w:r>
     </w:p>
     <w:p>
@@ -7357,6 +7743,724 @@
           <w:color w:val="222222"/>
         </w:rPr>
         <w:t>To be continued.</w:t>
+      </w:r>
+    </w:p>
+    <w:p>
+      <w:pPr>
+        <w:pStyle w:val="NormalWeb"/>
+        <w:tabs>
+          <w:tab w:val="left" w:pos="916"/>
+          <w:tab w:val="left" w:pos="1832"/>
+          <w:tab w:val="left" w:pos="2748"/>
+          <w:tab w:val="left" w:pos="3664"/>
+          <w:tab w:val="left" w:pos="4580"/>
+          <w:tab w:val="left" w:pos="5496"/>
+          <w:tab w:val="left" w:pos="6412"/>
+          <w:tab w:val="left" w:pos="7328"/>
+          <w:tab w:val="left" w:pos="8244"/>
+          <w:tab w:val="left" w:pos="9160"/>
+          <w:tab w:val="left" w:pos="10076"/>
+          <w:tab w:val="left" w:pos="10992"/>
+          <w:tab w:val="left" w:pos="11908"/>
+          <w:tab w:val="left" w:pos="12824"/>
+          <w:tab w:val="left" w:pos="13740"/>
+          <w:tab w:val="left" w:pos="14656"/>
+        </w:tabs>
+        <w:spacing w:before="0" w:beforeAutospacing="0" w:after="180" w:afterAutospacing="0"/>
+        <w:rPr>
+          <w:b/>
+          <w:color w:val="222222"/>
+        </w:rPr>
+      </w:pPr>
+    </w:p>
+    <w:p>
+      <w:pPr>
+        <w:pStyle w:val="NormalWeb"/>
+        <w:tabs>
+          <w:tab w:val="left" w:pos="916"/>
+          <w:tab w:val="left" w:pos="1832"/>
+          <w:tab w:val="left" w:pos="2748"/>
+          <w:tab w:val="left" w:pos="3664"/>
+          <w:tab w:val="left" w:pos="4580"/>
+          <w:tab w:val="left" w:pos="5496"/>
+          <w:tab w:val="left" w:pos="6412"/>
+          <w:tab w:val="left" w:pos="7328"/>
+          <w:tab w:val="left" w:pos="8244"/>
+          <w:tab w:val="left" w:pos="9160"/>
+          <w:tab w:val="left" w:pos="10076"/>
+          <w:tab w:val="left" w:pos="10992"/>
+          <w:tab w:val="left" w:pos="11908"/>
+          <w:tab w:val="left" w:pos="12824"/>
+          <w:tab w:val="left" w:pos="13740"/>
+          <w:tab w:val="left" w:pos="14656"/>
+        </w:tabs>
+        <w:spacing w:before="0" w:beforeAutospacing="0" w:after="180" w:afterAutospacing="0"/>
+        <w:rPr>
+          <w:b/>
+          <w:color w:val="222222"/>
+        </w:rPr>
+      </w:pPr>
+    </w:p>
+    <w:p>
+      <w:pPr>
+        <w:pStyle w:val="NormalWeb"/>
+        <w:tabs>
+          <w:tab w:val="left" w:pos="916"/>
+          <w:tab w:val="left" w:pos="1832"/>
+          <w:tab w:val="left" w:pos="2748"/>
+          <w:tab w:val="left" w:pos="3664"/>
+          <w:tab w:val="left" w:pos="4580"/>
+          <w:tab w:val="left" w:pos="5496"/>
+          <w:tab w:val="left" w:pos="6412"/>
+          <w:tab w:val="left" w:pos="7328"/>
+          <w:tab w:val="left" w:pos="8244"/>
+          <w:tab w:val="left" w:pos="9160"/>
+          <w:tab w:val="left" w:pos="10076"/>
+          <w:tab w:val="left" w:pos="10992"/>
+          <w:tab w:val="left" w:pos="11908"/>
+          <w:tab w:val="left" w:pos="12824"/>
+          <w:tab w:val="left" w:pos="13740"/>
+          <w:tab w:val="left" w:pos="14656"/>
+        </w:tabs>
+        <w:spacing w:before="0" w:beforeAutospacing="0" w:after="180" w:afterAutospacing="0"/>
+        <w:rPr>
+          <w:b/>
+          <w:color w:val="222222"/>
+        </w:rPr>
+      </w:pPr>
+    </w:p>
+    <w:p>
+      <w:pPr>
+        <w:pStyle w:val="NormalWeb"/>
+        <w:tabs>
+          <w:tab w:val="left" w:pos="916"/>
+          <w:tab w:val="left" w:pos="1832"/>
+          <w:tab w:val="left" w:pos="2748"/>
+          <w:tab w:val="left" w:pos="3664"/>
+          <w:tab w:val="left" w:pos="4580"/>
+          <w:tab w:val="left" w:pos="5496"/>
+          <w:tab w:val="left" w:pos="6412"/>
+          <w:tab w:val="left" w:pos="7328"/>
+          <w:tab w:val="left" w:pos="8244"/>
+          <w:tab w:val="left" w:pos="9160"/>
+          <w:tab w:val="left" w:pos="10076"/>
+          <w:tab w:val="left" w:pos="10992"/>
+          <w:tab w:val="left" w:pos="11908"/>
+          <w:tab w:val="left" w:pos="12824"/>
+          <w:tab w:val="left" w:pos="13740"/>
+          <w:tab w:val="left" w:pos="14656"/>
+        </w:tabs>
+        <w:spacing w:before="0" w:beforeAutospacing="0" w:after="180" w:afterAutospacing="0"/>
+        <w:rPr>
+          <w:b/>
+          <w:color w:val="222222"/>
+        </w:rPr>
+      </w:pPr>
+    </w:p>
+    <w:p>
+      <w:pPr>
+        <w:pStyle w:val="NormalWeb"/>
+        <w:tabs>
+          <w:tab w:val="left" w:pos="916"/>
+          <w:tab w:val="left" w:pos="1832"/>
+          <w:tab w:val="left" w:pos="2748"/>
+          <w:tab w:val="left" w:pos="3664"/>
+          <w:tab w:val="left" w:pos="4580"/>
+          <w:tab w:val="left" w:pos="5496"/>
+          <w:tab w:val="left" w:pos="6412"/>
+          <w:tab w:val="left" w:pos="7328"/>
+          <w:tab w:val="left" w:pos="8244"/>
+          <w:tab w:val="left" w:pos="9160"/>
+          <w:tab w:val="left" w:pos="10076"/>
+          <w:tab w:val="left" w:pos="10992"/>
+          <w:tab w:val="left" w:pos="11908"/>
+          <w:tab w:val="left" w:pos="12824"/>
+          <w:tab w:val="left" w:pos="13740"/>
+          <w:tab w:val="left" w:pos="14656"/>
+        </w:tabs>
+        <w:spacing w:before="0" w:beforeAutospacing="0" w:after="180" w:afterAutospacing="0"/>
+        <w:rPr>
+          <w:b/>
+          <w:color w:val="222222"/>
+        </w:rPr>
+      </w:pPr>
+    </w:p>
+    <w:p>
+      <w:pPr>
+        <w:pStyle w:val="NormalWeb"/>
+        <w:tabs>
+          <w:tab w:val="left" w:pos="916"/>
+          <w:tab w:val="left" w:pos="1832"/>
+          <w:tab w:val="left" w:pos="2748"/>
+          <w:tab w:val="left" w:pos="3664"/>
+          <w:tab w:val="left" w:pos="4580"/>
+          <w:tab w:val="left" w:pos="5496"/>
+          <w:tab w:val="left" w:pos="6412"/>
+          <w:tab w:val="left" w:pos="7328"/>
+          <w:tab w:val="left" w:pos="8244"/>
+          <w:tab w:val="left" w:pos="9160"/>
+          <w:tab w:val="left" w:pos="10076"/>
+          <w:tab w:val="left" w:pos="10992"/>
+          <w:tab w:val="left" w:pos="11908"/>
+          <w:tab w:val="left" w:pos="12824"/>
+          <w:tab w:val="left" w:pos="13740"/>
+          <w:tab w:val="left" w:pos="14656"/>
+        </w:tabs>
+        <w:spacing w:before="0" w:beforeAutospacing="0" w:after="180" w:afterAutospacing="0"/>
+        <w:rPr>
+          <w:b/>
+          <w:color w:val="222222"/>
+        </w:rPr>
+      </w:pPr>
+    </w:p>
+    <w:p>
+      <w:pPr>
+        <w:pStyle w:val="NormalWeb"/>
+        <w:tabs>
+          <w:tab w:val="left" w:pos="916"/>
+          <w:tab w:val="left" w:pos="1832"/>
+          <w:tab w:val="left" w:pos="2748"/>
+          <w:tab w:val="left" w:pos="3664"/>
+          <w:tab w:val="left" w:pos="4580"/>
+          <w:tab w:val="left" w:pos="5496"/>
+          <w:tab w:val="left" w:pos="6412"/>
+          <w:tab w:val="left" w:pos="7328"/>
+          <w:tab w:val="left" w:pos="8244"/>
+          <w:tab w:val="left" w:pos="9160"/>
+          <w:tab w:val="left" w:pos="10076"/>
+          <w:tab w:val="left" w:pos="10992"/>
+          <w:tab w:val="left" w:pos="11908"/>
+          <w:tab w:val="left" w:pos="12824"/>
+          <w:tab w:val="left" w:pos="13740"/>
+          <w:tab w:val="left" w:pos="14656"/>
+        </w:tabs>
+        <w:spacing w:before="0" w:beforeAutospacing="0" w:after="180" w:afterAutospacing="0"/>
+        <w:rPr>
+          <w:b/>
+          <w:color w:val="222222"/>
+        </w:rPr>
+      </w:pPr>
+    </w:p>
+    <w:p>
+      <w:pPr>
+        <w:pStyle w:val="NormalWeb"/>
+        <w:tabs>
+          <w:tab w:val="left" w:pos="916"/>
+          <w:tab w:val="left" w:pos="1832"/>
+          <w:tab w:val="left" w:pos="2748"/>
+          <w:tab w:val="left" w:pos="3664"/>
+          <w:tab w:val="left" w:pos="4580"/>
+          <w:tab w:val="left" w:pos="5496"/>
+          <w:tab w:val="left" w:pos="6412"/>
+          <w:tab w:val="left" w:pos="7328"/>
+          <w:tab w:val="left" w:pos="8244"/>
+          <w:tab w:val="left" w:pos="9160"/>
+          <w:tab w:val="left" w:pos="10076"/>
+          <w:tab w:val="left" w:pos="10992"/>
+          <w:tab w:val="left" w:pos="11908"/>
+          <w:tab w:val="left" w:pos="12824"/>
+          <w:tab w:val="left" w:pos="13740"/>
+          <w:tab w:val="left" w:pos="14656"/>
+        </w:tabs>
+        <w:spacing w:before="0" w:beforeAutospacing="0" w:after="180" w:afterAutospacing="0"/>
+        <w:rPr>
+          <w:b/>
+          <w:color w:val="222222"/>
+        </w:rPr>
+      </w:pPr>
+      <w:r>
+        <w:rPr>
+          <w:b/>
+          <w:color w:val="222222"/>
+          <w:highlight w:val="yellow"/>
+        </w:rPr>
+        <w:t>Amarillo:</w:t>
+      </w:r>
+      <w:r>
+        <w:rPr>
+          <w:b/>
+          <w:color w:val="222222"/>
+        </w:rPr>
+        <w:t xml:space="preserve"> </w:t>
+      </w:r>
+      <w:r>
+        <w:rPr>
+          <w:b/>
+          <w:color w:val="222222"/>
+        </w:rPr>
+        <w:t>Ciclos sencillos</w:t>
+      </w:r>
+    </w:p>
+    <w:p>
+      <w:pPr>
+        <w:pStyle w:val="NormalWeb"/>
+        <w:tabs>
+          <w:tab w:val="left" w:pos="916"/>
+          <w:tab w:val="left" w:pos="1832"/>
+          <w:tab w:val="left" w:pos="2748"/>
+          <w:tab w:val="left" w:pos="3664"/>
+          <w:tab w:val="left" w:pos="4580"/>
+          <w:tab w:val="left" w:pos="5496"/>
+          <w:tab w:val="left" w:pos="6412"/>
+          <w:tab w:val="left" w:pos="7328"/>
+          <w:tab w:val="left" w:pos="8244"/>
+          <w:tab w:val="left" w:pos="9160"/>
+          <w:tab w:val="left" w:pos="10076"/>
+          <w:tab w:val="left" w:pos="10992"/>
+          <w:tab w:val="left" w:pos="11908"/>
+          <w:tab w:val="left" w:pos="12824"/>
+          <w:tab w:val="left" w:pos="13740"/>
+          <w:tab w:val="left" w:pos="14656"/>
+        </w:tabs>
+        <w:spacing w:before="0" w:beforeAutospacing="0" w:after="180" w:afterAutospacing="0"/>
+        <w:rPr>
+          <w:b/>
+          <w:color w:val="222222"/>
+        </w:rPr>
+      </w:pPr>
+      <w:r>
+        <w:rPr>
+          <w:b/>
+          <w:color w:val="222222"/>
+          <w:highlight w:val="red"/>
+        </w:rPr>
+        <w:t>Rojos:</w:t>
+      </w:r>
+      <w:r>
+        <w:rPr>
+          <w:b/>
+          <w:color w:val="222222"/>
+        </w:rPr>
+        <w:t xml:space="preserve"> </w:t>
+      </w:r>
+      <w:r>
+        <w:rPr>
+          <w:b/>
+          <w:color w:val="222222"/>
+        </w:rPr>
+        <w:t>S</w:t>
+      </w:r>
+      <w:r>
+        <w:rPr>
+          <w:b/>
+          <w:color w:val="222222"/>
+        </w:rPr>
+        <w:t>tructs</w:t>
+      </w:r>
+    </w:p>
+    <w:p>
+      <w:pPr>
+        <w:pStyle w:val="NormalWeb"/>
+        <w:tabs>
+          <w:tab w:val="left" w:pos="916"/>
+          <w:tab w:val="left" w:pos="1832"/>
+          <w:tab w:val="left" w:pos="2748"/>
+          <w:tab w:val="left" w:pos="3664"/>
+          <w:tab w:val="left" w:pos="4580"/>
+          <w:tab w:val="left" w:pos="5496"/>
+          <w:tab w:val="left" w:pos="6412"/>
+          <w:tab w:val="left" w:pos="7328"/>
+          <w:tab w:val="left" w:pos="8244"/>
+          <w:tab w:val="left" w:pos="9160"/>
+          <w:tab w:val="left" w:pos="10076"/>
+          <w:tab w:val="left" w:pos="10992"/>
+          <w:tab w:val="left" w:pos="11908"/>
+          <w:tab w:val="left" w:pos="12824"/>
+          <w:tab w:val="left" w:pos="13740"/>
+          <w:tab w:val="left" w:pos="14656"/>
+        </w:tabs>
+        <w:spacing w:before="0" w:beforeAutospacing="0" w:after="180" w:afterAutospacing="0"/>
+        <w:rPr>
+          <w:b/>
+          <w:color w:val="222222"/>
+        </w:rPr>
+      </w:pPr>
+      <w:r>
+        <w:rPr>
+          <w:b/>
+          <w:color w:val="222222"/>
+          <w:highlight w:val="green"/>
+        </w:rPr>
+        <w:t>Verde</w:t>
+      </w:r>
+      <w:r>
+        <w:rPr>
+          <w:b/>
+          <w:color w:val="222222"/>
+          <w:highlight w:val="green"/>
+        </w:rPr>
+        <w:t xml:space="preserve"> lima</w:t>
+      </w:r>
+      <w:r>
+        <w:rPr>
+          <w:b/>
+          <w:color w:val="222222"/>
+          <w:highlight w:val="green"/>
+        </w:rPr>
+        <w:t>:</w:t>
+      </w:r>
+      <w:r>
+        <w:rPr>
+          <w:b/>
+          <w:color w:val="222222"/>
+        </w:rPr>
+        <w:t xml:space="preserve"> </w:t>
+      </w:r>
+      <w:r>
+        <w:rPr>
+          <w:b/>
+          <w:color w:val="222222"/>
+        </w:rPr>
+        <w:t>F</w:t>
+      </w:r>
+      <w:r>
+        <w:rPr>
+          <w:b/>
+          <w:color w:val="222222"/>
+        </w:rPr>
+        <w:t>unciones</w:t>
+      </w:r>
+    </w:p>
+    <w:p>
+      <w:pPr>
+        <w:pStyle w:val="NormalWeb"/>
+        <w:tabs>
+          <w:tab w:val="left" w:pos="916"/>
+          <w:tab w:val="left" w:pos="1832"/>
+          <w:tab w:val="left" w:pos="2748"/>
+          <w:tab w:val="left" w:pos="3664"/>
+          <w:tab w:val="left" w:pos="4580"/>
+          <w:tab w:val="left" w:pos="5496"/>
+          <w:tab w:val="left" w:pos="6412"/>
+          <w:tab w:val="left" w:pos="7328"/>
+          <w:tab w:val="left" w:pos="8244"/>
+          <w:tab w:val="left" w:pos="9160"/>
+          <w:tab w:val="left" w:pos="10076"/>
+          <w:tab w:val="left" w:pos="10992"/>
+          <w:tab w:val="left" w:pos="11908"/>
+          <w:tab w:val="left" w:pos="12824"/>
+          <w:tab w:val="left" w:pos="13740"/>
+          <w:tab w:val="left" w:pos="14656"/>
+        </w:tabs>
+        <w:spacing w:before="0" w:beforeAutospacing="0" w:after="180" w:afterAutospacing="0"/>
+        <w:rPr>
+          <w:b/>
+          <w:color w:val="222222"/>
+        </w:rPr>
+      </w:pPr>
+      <w:r>
+        <w:rPr>
+          <w:b/>
+          <w:color w:val="222222"/>
+          <w:highlight w:val="cyan"/>
+        </w:rPr>
+        <w:t>Celeste:</w:t>
+      </w:r>
+      <w:r>
+        <w:rPr>
+          <w:b/>
+          <w:color w:val="222222"/>
+        </w:rPr>
+        <w:t xml:space="preserve"> </w:t>
+      </w:r>
+      <w:r>
+        <w:rPr>
+          <w:b/>
+          <w:color w:val="222222"/>
+        </w:rPr>
+        <w:t>C</w:t>
+      </w:r>
+      <w:r>
+        <w:rPr>
+          <w:b/>
+          <w:color w:val="222222"/>
+        </w:rPr>
+        <w:t>ondicionales</w:t>
+      </w:r>
+    </w:p>
+    <w:p>
+      <w:pPr>
+        <w:pStyle w:val="NormalWeb"/>
+        <w:tabs>
+          <w:tab w:val="left" w:pos="916"/>
+          <w:tab w:val="left" w:pos="1832"/>
+          <w:tab w:val="left" w:pos="2748"/>
+          <w:tab w:val="left" w:pos="3664"/>
+          <w:tab w:val="left" w:pos="4580"/>
+          <w:tab w:val="left" w:pos="5496"/>
+          <w:tab w:val="left" w:pos="6412"/>
+          <w:tab w:val="left" w:pos="7328"/>
+          <w:tab w:val="left" w:pos="8244"/>
+          <w:tab w:val="left" w:pos="9160"/>
+          <w:tab w:val="left" w:pos="10076"/>
+          <w:tab w:val="left" w:pos="10992"/>
+          <w:tab w:val="left" w:pos="11908"/>
+          <w:tab w:val="left" w:pos="12824"/>
+          <w:tab w:val="left" w:pos="13740"/>
+          <w:tab w:val="left" w:pos="14656"/>
+        </w:tabs>
+        <w:spacing w:before="0" w:beforeAutospacing="0" w:after="180" w:afterAutospacing="0"/>
+        <w:rPr>
+          <w:b/>
+          <w:color w:val="222222"/>
+        </w:rPr>
+      </w:pPr>
+      <w:r>
+        <w:rPr>
+          <w:b/>
+          <w:color w:val="222222"/>
+          <w:highlight w:val="magenta"/>
+        </w:rPr>
+        <w:t>Violeta:</w:t>
+      </w:r>
+      <w:r>
+        <w:rPr>
+          <w:b/>
+          <w:color w:val="222222"/>
+        </w:rPr>
+        <w:t xml:space="preserve"> </w:t>
+      </w:r>
+      <w:r>
+        <w:rPr>
+          <w:b/>
+          <w:color w:val="222222"/>
+        </w:rPr>
+        <w:t>Arreglos</w:t>
+      </w:r>
+    </w:p>
+    <w:p>
+      <w:pPr>
+        <w:pStyle w:val="NormalWeb"/>
+        <w:tabs>
+          <w:tab w:val="left" w:pos="916"/>
+          <w:tab w:val="left" w:pos="1832"/>
+          <w:tab w:val="left" w:pos="2748"/>
+          <w:tab w:val="left" w:pos="3664"/>
+          <w:tab w:val="left" w:pos="4580"/>
+          <w:tab w:val="left" w:pos="5496"/>
+          <w:tab w:val="left" w:pos="6412"/>
+          <w:tab w:val="left" w:pos="7328"/>
+          <w:tab w:val="left" w:pos="8244"/>
+          <w:tab w:val="left" w:pos="9160"/>
+          <w:tab w:val="left" w:pos="10076"/>
+          <w:tab w:val="left" w:pos="10992"/>
+          <w:tab w:val="left" w:pos="11908"/>
+          <w:tab w:val="left" w:pos="12824"/>
+          <w:tab w:val="left" w:pos="13740"/>
+          <w:tab w:val="left" w:pos="14656"/>
+        </w:tabs>
+        <w:spacing w:before="0" w:beforeAutospacing="0" w:after="180" w:afterAutospacing="0"/>
+        <w:rPr>
+          <w:b/>
+          <w:color w:val="222222"/>
+        </w:rPr>
+      </w:pPr>
+      <w:r>
+        <w:rPr>
+          <w:b/>
+          <w:color w:val="222222"/>
+          <w:highlight w:val="darkGreen"/>
+        </w:rPr>
+        <w:t>Verde:</w:t>
+      </w:r>
+      <w:r>
+        <w:rPr>
+          <w:b/>
+          <w:color w:val="222222"/>
+        </w:rPr>
+        <w:t xml:space="preserve"> Paso de parámetros por referencia</w:t>
+      </w:r>
+    </w:p>
+    <w:p>
+      <w:pPr>
+        <w:pStyle w:val="NormalWeb"/>
+        <w:tabs>
+          <w:tab w:val="left" w:pos="916"/>
+          <w:tab w:val="left" w:pos="1832"/>
+          <w:tab w:val="left" w:pos="2748"/>
+          <w:tab w:val="left" w:pos="3664"/>
+          <w:tab w:val="left" w:pos="4580"/>
+          <w:tab w:val="left" w:pos="5496"/>
+          <w:tab w:val="left" w:pos="6412"/>
+          <w:tab w:val="left" w:pos="7328"/>
+          <w:tab w:val="left" w:pos="8244"/>
+          <w:tab w:val="left" w:pos="9160"/>
+          <w:tab w:val="left" w:pos="10076"/>
+          <w:tab w:val="left" w:pos="10992"/>
+          <w:tab w:val="left" w:pos="11908"/>
+          <w:tab w:val="left" w:pos="12824"/>
+          <w:tab w:val="left" w:pos="13740"/>
+          <w:tab w:val="left" w:pos="14656"/>
+        </w:tabs>
+        <w:spacing w:before="0" w:beforeAutospacing="0" w:after="180" w:afterAutospacing="0"/>
+        <w:rPr>
+          <w:b/>
+          <w:color w:val="222222"/>
+        </w:rPr>
+      </w:pPr>
+      <w:r>
+        <w:rPr>
+          <w:b/>
+          <w:color w:val="222222"/>
+          <w:highlight w:val="darkYellow"/>
+        </w:rPr>
+        <w:t>Oliva:</w:t>
+      </w:r>
+      <w:r>
+        <w:rPr>
+          <w:b/>
+          <w:color w:val="222222"/>
+        </w:rPr>
+        <w:t xml:space="preserve"> Paso de parámetro por referencia</w:t>
+      </w:r>
+    </w:p>
+    <w:p>
+      <w:pPr>
+        <w:pStyle w:val="NormalWeb"/>
+        <w:tabs>
+          <w:tab w:val="left" w:pos="916"/>
+          <w:tab w:val="left" w:pos="1832"/>
+          <w:tab w:val="left" w:pos="2748"/>
+          <w:tab w:val="left" w:pos="3664"/>
+          <w:tab w:val="left" w:pos="4580"/>
+          <w:tab w:val="left" w:pos="5496"/>
+          <w:tab w:val="left" w:pos="6412"/>
+          <w:tab w:val="left" w:pos="7328"/>
+          <w:tab w:val="left" w:pos="8244"/>
+          <w:tab w:val="left" w:pos="9160"/>
+          <w:tab w:val="left" w:pos="10076"/>
+          <w:tab w:val="left" w:pos="10992"/>
+          <w:tab w:val="left" w:pos="11908"/>
+          <w:tab w:val="left" w:pos="12824"/>
+          <w:tab w:val="left" w:pos="13740"/>
+          <w:tab w:val="left" w:pos="14656"/>
+        </w:tabs>
+        <w:spacing w:before="0" w:beforeAutospacing="0" w:after="180" w:afterAutospacing="0"/>
+        <w:rPr>
+          <w:b/>
+          <w:color w:val="222222"/>
+        </w:rPr>
+      </w:pPr>
+      <w:r>
+        <w:rPr>
+          <w:b/>
+          <w:color w:val="222222"/>
+          <w:highlight w:val="darkCyan"/>
+        </w:rPr>
+        <w:t>Verde azulado:</w:t>
+      </w:r>
+      <w:r>
+        <w:rPr>
+          <w:b/>
+          <w:color w:val="222222"/>
+        </w:rPr>
+        <w:t xml:space="preserve"> </w:t>
+      </w:r>
+      <w:r>
+        <w:rPr>
+          <w:b/>
+          <w:color w:val="222222"/>
+        </w:rPr>
+        <w:t>M</w:t>
+      </w:r>
+      <w:r>
+        <w:rPr>
+          <w:b/>
+          <w:color w:val="222222"/>
+        </w:rPr>
+        <w:t>atrices</w:t>
+      </w:r>
+    </w:p>
+    <w:p>
+      <w:pPr>
+        <w:pStyle w:val="NormalWeb"/>
+        <w:tabs>
+          <w:tab w:val="left" w:pos="916"/>
+          <w:tab w:val="left" w:pos="1832"/>
+          <w:tab w:val="left" w:pos="2748"/>
+          <w:tab w:val="left" w:pos="3664"/>
+          <w:tab w:val="left" w:pos="4580"/>
+          <w:tab w:val="left" w:pos="5496"/>
+          <w:tab w:val="left" w:pos="6412"/>
+          <w:tab w:val="left" w:pos="7328"/>
+          <w:tab w:val="left" w:pos="8244"/>
+          <w:tab w:val="left" w:pos="9160"/>
+          <w:tab w:val="left" w:pos="10076"/>
+          <w:tab w:val="left" w:pos="10992"/>
+          <w:tab w:val="left" w:pos="11908"/>
+          <w:tab w:val="left" w:pos="12824"/>
+          <w:tab w:val="left" w:pos="13740"/>
+          <w:tab w:val="left" w:pos="14656"/>
+        </w:tabs>
+        <w:spacing w:before="0" w:beforeAutospacing="0" w:after="180" w:afterAutospacing="0"/>
+        <w:rPr>
+          <w:b/>
+          <w:color w:val="FFFFFF" w:themeColor="background1"/>
+        </w:rPr>
+      </w:pPr>
+      <w:r>
+        <w:rPr>
+          <w:b/>
+          <w:color w:val="FFFFFF" w:themeColor="background1"/>
+          <w:highlight w:val="blue"/>
+        </w:rPr>
+        <w:t>Azul:</w:t>
+      </w:r>
+      <w:r>
+        <w:rPr>
+          <w:b/>
+          <w:color w:val="FFFFFF" w:themeColor="background1"/>
+        </w:rPr>
+        <w:t xml:space="preserve"> </w:t>
+      </w:r>
+      <w:r>
+        <w:rPr>
+          <w:b/>
+        </w:rPr>
+        <w:t>Procedimiento</w:t>
+      </w:r>
+    </w:p>
+    <w:p>
+      <w:pPr>
+        <w:pStyle w:val="NormalWeb"/>
+        <w:tabs>
+          <w:tab w:val="left" w:pos="916"/>
+          <w:tab w:val="left" w:pos="1832"/>
+          <w:tab w:val="left" w:pos="2748"/>
+          <w:tab w:val="left" w:pos="3664"/>
+          <w:tab w:val="left" w:pos="4580"/>
+          <w:tab w:val="left" w:pos="5496"/>
+          <w:tab w:val="left" w:pos="6412"/>
+          <w:tab w:val="left" w:pos="7328"/>
+          <w:tab w:val="left" w:pos="8244"/>
+          <w:tab w:val="left" w:pos="9160"/>
+          <w:tab w:val="left" w:pos="10076"/>
+          <w:tab w:val="left" w:pos="10992"/>
+          <w:tab w:val="left" w:pos="11908"/>
+          <w:tab w:val="left" w:pos="12824"/>
+          <w:tab w:val="left" w:pos="13740"/>
+          <w:tab w:val="left" w:pos="14656"/>
+        </w:tabs>
+        <w:spacing w:before="0" w:beforeAutospacing="0" w:after="180" w:afterAutospacing="0"/>
+        <w:rPr>
+          <w:b/>
+          <w:color w:val="222222"/>
+        </w:rPr>
+      </w:pPr>
+      <w:r>
+        <w:rPr>
+          <w:b/>
+          <w:color w:val="222222"/>
+          <w:highlight w:val="darkRed"/>
+        </w:rPr>
+        <w:t>Vinotinto:</w:t>
+      </w:r>
+      <w:r>
+        <w:rPr>
+          <w:b/>
+          <w:color w:val="222222"/>
+        </w:rPr>
+        <w:t xml:space="preserve"> Archivos</w:t>
       </w:r>
     </w:p>
     <w:sectPr>

</xml_diff>